<commit_message>
ajout du rapport de realisation
</commit_message>
<xml_diff>
--- a/Controle/Initial/PT2_DJ_DL_GD_Projet1.docx
+++ b/Controle/Initial/PT2_DJ_DL_GD_Projet1.docx
@@ -1,6 +1,6 @@
 
 <file path=word/document.xml><?xml version="1.0" encoding="utf-8"?>
-<w:document xmlns:wpc="http://schemas.microsoft.com/office/word/2010/wordprocessingCanvas" xmlns:cx="http://schemas.microsoft.com/office/drawing/2014/chartex" xmlns:cx1="http://schemas.microsoft.com/office/drawing/2015/9/8/chartex" xmlns:cx2="http://schemas.microsoft.com/office/drawing/2015/10/21/chartex" xmlns:cx3="http://schemas.microsoft.com/office/drawing/2016/5/9/chartex" xmlns:cx4="http://schemas.microsoft.com/office/drawing/2016/5/10/chartex" xmlns:cx5="http://schemas.microsoft.com/office/drawing/2016/5/11/chartex" xmlns:cx6="http://schemas.microsoft.com/office/drawing/2016/5/12/chartex" xmlns:cx7="http://schemas.microsoft.com/office/drawing/2016/5/13/chartex" xmlns:cx8="http://schemas.microsoft.com/office/drawing/2016/5/14/chartex" xmlns:mc="http://schemas.openxmlformats.org/markup-compatibility/2006" xmlns:aink="http://schemas.microsoft.com/office/drawing/2016/ink" xmlns:am3d="http://schemas.microsoft.com/office/drawing/2017/model3d" xmlns:o="urn:schemas-microsoft-com:office:office" xmlns:oel="http://schemas.microsoft.com/office/2019/extlst" xmlns:r="http://schemas.openxmlformats.org/officeDocument/2006/relationships" xmlns:m="http://schemas.openxmlformats.org/officeDocument/2006/math" xmlns:v="urn:schemas-microsoft-com:vml" xmlns:wp14="http://schemas.microsoft.com/office/word/2010/wordprocessingDrawing" xmlns:wp="http://schemas.openxmlformats.org/drawingml/2006/wordprocessingDrawing" xmlns:w10="urn:schemas-microsoft-com:office:word" xmlns:w="http://schemas.openxmlformats.org/wordprocessingml/2006/main" xmlns:w14="http://schemas.microsoft.com/office/word/2010/wordml" xmlns:w15="http://schemas.microsoft.com/office/word/2012/wordml" xmlns:w16cex="http://schemas.microsoft.com/office/word/2018/wordml/cex" xmlns:w16cid="http://schemas.microsoft.com/office/word/2016/wordml/cid" xmlns:w16="http://schemas.microsoft.com/office/word/2018/wordml" xmlns:w16sdtdh="http://schemas.microsoft.com/office/word/2020/wordml/sdtdatahash" xmlns:w16se="http://schemas.microsoft.com/office/word/2015/wordml/symex" xmlns:wpg="http://schemas.microsoft.com/office/word/2010/wordprocessingGroup" xmlns:wpi="http://schemas.microsoft.com/office/word/2010/wordprocessingInk" xmlns:wne="http://schemas.microsoft.com/office/word/2006/wordml" xmlns:wps="http://schemas.microsoft.com/office/word/2010/wordprocessingShape" mc:Ignorable="w14 w15 w16se w16cid w16 w16cex w16sdtdh wp14">
+<w:document xmlns:wpc="http://schemas.microsoft.com/office/word/2010/wordprocessingCanvas" xmlns:cx="http://schemas.microsoft.com/office/drawing/2014/chartex" xmlns:cx1="http://schemas.microsoft.com/office/drawing/2015/9/8/chartex" xmlns:mc="http://schemas.openxmlformats.org/markup-compatibility/2006" xmlns:o="urn:schemas-microsoft-com:office:office" xmlns:r="http://schemas.openxmlformats.org/officeDocument/2006/relationships" xmlns:m="http://schemas.openxmlformats.org/officeDocument/2006/math" xmlns:v="urn:schemas-microsoft-com:vml" xmlns:wp14="http://schemas.microsoft.com/office/word/2010/wordprocessingDrawing" xmlns:wp="http://schemas.openxmlformats.org/drawingml/2006/wordprocessingDrawing" xmlns:w10="urn:schemas-microsoft-com:office:word" xmlns:w="http://schemas.openxmlformats.org/wordprocessingml/2006/main" xmlns:w14="http://schemas.microsoft.com/office/word/2010/wordml" xmlns:w15="http://schemas.microsoft.com/office/word/2012/wordml" xmlns:w16se="http://schemas.microsoft.com/office/word/2015/wordml/symex" xmlns:wpg="http://schemas.microsoft.com/office/word/2010/wordprocessingGroup" xmlns:wpi="http://schemas.microsoft.com/office/word/2010/wordprocessingInk" xmlns:wne="http://schemas.microsoft.com/office/word/2006/wordml" xmlns:wps="http://schemas.microsoft.com/office/word/2010/wordprocessingShape" mc:Ignorable="w14 w15 w16se wp14">
   <w:body>
     <w:p>
       <w:pPr>
@@ -312,7 +312,6 @@
         </w:rPr>
         <w:t xml:space="preserve"> : </w:t>
       </w:r>
-      <w:proofErr w:type="spellStart"/>
       <w:r>
         <w:rPr>
           <w:rFonts w:ascii="Times New Roman" w:hAnsi="Times New Roman" w:cs="Times New Roman"/>
@@ -322,7 +321,6 @@
         </w:rPr>
         <w:t>Cook’Campus</w:t>
       </w:r>
-      <w:proofErr w:type="spellEnd"/>
       <w:r>
         <w:rPr>
           <w:rFonts w:ascii="Times New Roman" w:hAnsi="Times New Roman" w:cs="Times New Roman"/>
@@ -916,23 +914,13 @@
                 <w:szCs w:val="24"/>
               </w:rPr>
             </w:pPr>
-            <w:proofErr w:type="spellStart"/>
             <w:r>
               <w:rPr>
                 <w:rFonts w:ascii="Times New Roman" w:hAnsi="Times New Roman" w:cs="Times New Roman"/>
                 <w:sz w:val="24"/>
                 <w:szCs w:val="24"/>
               </w:rPr>
-              <w:t>Ahoefa</w:t>
-            </w:r>
-            <w:proofErr w:type="spellEnd"/>
-            <w:r>
-              <w:rPr>
-                <w:rFonts w:ascii="Times New Roman" w:hAnsi="Times New Roman" w:cs="Times New Roman"/>
-                <w:sz w:val="24"/>
-                <w:szCs w:val="24"/>
-              </w:rPr>
-              <w:t xml:space="preserve"> Light</w:t>
+              <w:t>Ahoefa Light</w:t>
             </w:r>
           </w:p>
         </w:tc>
@@ -1024,25 +1012,13 @@
                 <w:szCs w:val="24"/>
               </w:rPr>
             </w:pPr>
-            <w:proofErr w:type="spellStart"/>
-            <w:proofErr w:type="gramStart"/>
             <w:r>
               <w:rPr>
                 <w:rFonts w:ascii="Times New Roman" w:hAnsi="Times New Roman" w:cs="Times New Roman"/>
                 <w:sz w:val="24"/>
                 <w:szCs w:val="24"/>
               </w:rPr>
-              <w:t>S.Ayi</w:t>
-            </w:r>
-            <w:proofErr w:type="spellEnd"/>
-            <w:proofErr w:type="gramEnd"/>
-            <w:r>
-              <w:rPr>
-                <w:rFonts w:ascii="Times New Roman" w:hAnsi="Times New Roman" w:cs="Times New Roman"/>
-                <w:sz w:val="24"/>
-                <w:szCs w:val="24"/>
-              </w:rPr>
-              <w:t xml:space="preserve"> Josué</w:t>
+              <w:t>S.Ayi Josué</w:t>
             </w:r>
           </w:p>
         </w:tc>
@@ -1151,7 +1127,7 @@
                 <w:sz w:val="24"/>
                 <w:szCs w:val="24"/>
               </w:rPr>
-              <w:t>AKAKPO</w:t>
+              <w:t>ANAKPA</w:t>
             </w:r>
           </w:p>
         </w:tc>
@@ -1169,16 +1145,14 @@
                 <w:szCs w:val="24"/>
               </w:rPr>
             </w:pPr>
-            <w:proofErr w:type="spellStart"/>
             <w:r>
               <w:rPr>
                 <w:rFonts w:ascii="Times New Roman" w:hAnsi="Times New Roman" w:cs="Times New Roman"/>
                 <w:sz w:val="24"/>
                 <w:szCs w:val="24"/>
               </w:rPr>
-              <w:t>Folly</w:t>
+              <w:t>Manawa</w:t>
             </w:r>
-            <w:proofErr w:type="spellEnd"/>
           </w:p>
         </w:tc>
         <w:tc>
@@ -1201,7 +1175,7 @@
                 <w:sz w:val="24"/>
                 <w:szCs w:val="24"/>
               </w:rPr>
-              <w:t>fakakpo@univ-lome.tg</w:t>
+              <w:t>danakpa@gmail.com</w:t>
             </w:r>
           </w:p>
         </w:tc>
@@ -1219,6 +1193,16 @@
                 <w:szCs w:val="24"/>
               </w:rPr>
             </w:pPr>
+            <w:r>
+              <w:rPr>
+                <w:rFonts w:ascii="Times New Roman" w:hAnsi="Times New Roman" w:cs="Times New Roman"/>
+                <w:sz w:val="24"/>
+                <w:szCs w:val="24"/>
+              </w:rPr>
+              <w:t>90 95 92 98</w:t>
+            </w:r>
+            <w:bookmarkStart w:id="0" w:name="_GoBack"/>
+            <w:bookmarkEnd w:id="0"/>
           </w:p>
         </w:tc>
       </w:tr>
@@ -1517,25 +1501,7 @@
           <w:sz w:val="24"/>
           <w:szCs w:val="24"/>
         </w:rPr>
-        <w:t xml:space="preserve">Beaucoup d’étudiants viennent de régions éloignées et vivent seuls pour la première fois. Ils rencontrent des difficultés à cuisiner, gérer un budget alimentaire et organiser leurs repas. L’absence d’une plateforme locale dédiée à la cuisine africaine rend la situation encore plus compliquée. </w:t>
-      </w:r>
-      <w:proofErr w:type="spellStart"/>
-      <w:r>
-        <w:rPr>
-          <w:rFonts w:ascii="Times New Roman" w:hAnsi="Times New Roman" w:cs="Times New Roman"/>
-          <w:sz w:val="24"/>
-          <w:szCs w:val="24"/>
-        </w:rPr>
-        <w:t>Cook’Campus</w:t>
-      </w:r>
-      <w:proofErr w:type="spellEnd"/>
-      <w:r>
-        <w:rPr>
-          <w:rFonts w:ascii="Times New Roman" w:hAnsi="Times New Roman" w:cs="Times New Roman"/>
-          <w:sz w:val="24"/>
-          <w:szCs w:val="24"/>
-        </w:rPr>
-        <w:t xml:space="preserve"> vise à combler ce manque en proposant une solution adaptée aux réalités des étudiants togolais.</w:t>
+        <w:t>Beaucoup d’étudiants viennent de régions éloignées et vivent seuls pour la première fois. Ils rencontrent des difficultés à cuisiner, gérer un budget alimentaire et organiser leurs repas. L’absence d’une plateforme locale dédiée à la cuisine africaine rend la situation encore plus compliquée. Cook’Campus vise à combler ce manque en proposant une solution adaptée aux réalités des étudiants togolais.</w:t>
       </w:r>
     </w:p>
     <w:p>
@@ -1754,25 +1720,7 @@
           <w:sz w:val="24"/>
           <w:szCs w:val="24"/>
         </w:rPr>
-        <w:t xml:space="preserve">⁠Application mobile fonctionnelle nommée </w:t>
-      </w:r>
-      <w:proofErr w:type="spellStart"/>
-      <w:r>
-        <w:rPr>
-          <w:rFonts w:ascii="Times New Roman" w:hAnsi="Times New Roman" w:cs="Times New Roman"/>
-          <w:sz w:val="24"/>
-          <w:szCs w:val="24"/>
-        </w:rPr>
-        <w:t>Cook’Campus</w:t>
-      </w:r>
-      <w:proofErr w:type="spellEnd"/>
-      <w:r>
-        <w:rPr>
-          <w:rFonts w:ascii="Times New Roman" w:hAnsi="Times New Roman" w:cs="Times New Roman"/>
-          <w:sz w:val="24"/>
-          <w:szCs w:val="24"/>
-        </w:rPr>
-        <w:t xml:space="preserve">  </w:t>
+        <w:t xml:space="preserve">⁠Application mobile fonctionnelle nommée Cook’Campus  </w:t>
       </w:r>
     </w:p>
     <w:p>
@@ -2210,9 +2158,8 @@
           <w:szCs w:val="24"/>
           <w:u w:val="single"/>
         </w:rPr>
-        <w:t>(Light</w:t>
-      </w:r>
-      <w:proofErr w:type="gramStart"/>
+        <w:t>(Light)</w:t>
+      </w:r>
       <w:r>
         <w:rPr>
           <w:rFonts w:ascii="Times New Roman" w:hAnsi="Times New Roman" w:cs="Times New Roman"/>
@@ -2220,8 +2167,94 @@
           <w:szCs w:val="24"/>
           <w:u w:val="single"/>
         </w:rPr>
-        <w:t>)</w:t>
-      </w:r>
+        <w:t>:</w:t>
+      </w:r>
+    </w:p>
+    <w:p>
+      <w:pPr>
+        <w:spacing w:after="0" w:line="360" w:lineRule="auto"/>
+        <w:ind w:left="708"/>
+        <w:rPr>
+          <w:rFonts w:ascii="Times New Roman" w:hAnsi="Times New Roman" w:cs="Times New Roman"/>
+          <w:sz w:val="24"/>
+          <w:szCs w:val="24"/>
+        </w:rPr>
+      </w:pPr>
+      <w:r>
+        <w:rPr>
+          <w:rFonts w:ascii="Times New Roman" w:hAnsi="Times New Roman" w:cs="Times New Roman"/>
+          <w:sz w:val="24"/>
+          <w:szCs w:val="24"/>
+        </w:rPr>
+        <w:t>- Collecte et structuration des recettes africaines (texte, ingrédients, étapes)</w:t>
+      </w:r>
+    </w:p>
+    <w:p>
+      <w:pPr>
+        <w:spacing w:after="0" w:line="360" w:lineRule="auto"/>
+        <w:ind w:left="708"/>
+        <w:rPr>
+          <w:rFonts w:ascii="Times New Roman" w:hAnsi="Times New Roman" w:cs="Times New Roman"/>
+          <w:sz w:val="24"/>
+          <w:szCs w:val="24"/>
+        </w:rPr>
+      </w:pPr>
+      <w:r>
+        <w:rPr>
+          <w:rFonts w:ascii="Times New Roman" w:hAnsi="Times New Roman" w:cs="Times New Roman"/>
+          <w:sz w:val="24"/>
+          <w:szCs w:val="24"/>
+        </w:rPr>
+        <w:t>- Conception et développement de l’interface utilisateur (UI) dans Android Studio (layouts XML, navigation, ergonomie)</w:t>
+      </w:r>
+    </w:p>
+    <w:p>
+      <w:pPr>
+        <w:spacing w:after="0" w:line="360" w:lineRule="auto"/>
+        <w:ind w:left="708"/>
+        <w:rPr>
+          <w:rFonts w:ascii="Times New Roman" w:hAnsi="Times New Roman" w:cs="Times New Roman"/>
+          <w:sz w:val="24"/>
+          <w:szCs w:val="24"/>
+        </w:rPr>
+      </w:pPr>
+      <w:r>
+        <w:rPr>
+          <w:rFonts w:ascii="Times New Roman" w:hAnsi="Times New Roman" w:cs="Times New Roman"/>
+          <w:sz w:val="24"/>
+          <w:szCs w:val="24"/>
+        </w:rPr>
+        <w:t>- Intégration des vidéos explicatives dans l’application (lecture, compatibilité mobile)</w:t>
+      </w:r>
+    </w:p>
+    <w:p>
+      <w:pPr>
+        <w:spacing w:after="0" w:line="360" w:lineRule="auto"/>
+        <w:ind w:left="708"/>
+        <w:rPr>
+          <w:rFonts w:ascii="Times New Roman" w:hAnsi="Times New Roman" w:cs="Times New Roman"/>
+          <w:sz w:val="24"/>
+          <w:szCs w:val="24"/>
+        </w:rPr>
+      </w:pPr>
+      <w:r>
+        <w:rPr>
+          <w:rFonts w:ascii="Times New Roman" w:hAnsi="Times New Roman" w:cs="Times New Roman"/>
+          <w:sz w:val="24"/>
+          <w:szCs w:val="24"/>
+        </w:rPr>
+        <w:t>- Connexion du front-end aux API pour afficher les données (recettes, coûts, proportions)</w:t>
+      </w:r>
+    </w:p>
+    <w:p>
+      <w:pPr>
+        <w:spacing w:after="0" w:line="360" w:lineRule="auto"/>
+        <w:rPr>
+          <w:rFonts w:ascii="Times New Roman" w:hAnsi="Times New Roman" w:cs="Times New Roman"/>
+          <w:sz w:val="24"/>
+          <w:szCs w:val="24"/>
+        </w:rPr>
+      </w:pPr>
       <w:r>
         <w:rPr>
           <w:rFonts w:ascii="Times New Roman" w:hAnsi="Times New Roman" w:cs="Times New Roman"/>
@@ -2229,9 +2262,69 @@
           <w:szCs w:val="24"/>
           <w:u w:val="single"/>
         </w:rPr>
+        <w:t xml:space="preserve">Rôle </w:t>
+      </w:r>
+      <w:r>
+        <w:rPr>
+          <w:rFonts w:ascii="Times New Roman" w:hAnsi="Times New Roman" w:cs="Times New Roman"/>
+          <w:sz w:val="24"/>
+          <w:szCs w:val="24"/>
+          <w:u w:val="single"/>
+        </w:rPr>
+        <w:t xml:space="preserve">coéquipier </w:t>
+      </w:r>
+      <w:r>
+        <w:rPr>
+          <w:rFonts w:ascii="Times New Roman" w:hAnsi="Times New Roman" w:cs="Times New Roman"/>
+          <w:sz w:val="24"/>
+          <w:szCs w:val="24"/>
+          <w:u w:val="single"/>
+        </w:rPr>
+        <w:t>2</w:t>
+      </w:r>
+      <w:r>
+        <w:rPr>
+          <w:rFonts w:ascii="Times New Roman" w:hAnsi="Times New Roman" w:cs="Times New Roman"/>
+          <w:sz w:val="24"/>
+          <w:szCs w:val="24"/>
+          <w:u w:val="single"/>
+        </w:rPr>
+        <w:t xml:space="preserve"> </w:t>
+      </w:r>
+      <w:r>
+        <w:rPr>
+          <w:rFonts w:ascii="Times New Roman" w:hAnsi="Times New Roman" w:cs="Times New Roman"/>
+          <w:sz w:val="24"/>
+          <w:szCs w:val="24"/>
+          <w:u w:val="single"/>
+        </w:rPr>
+        <w:t>(Diy</w:t>
+      </w:r>
+      <w:r>
+        <w:rPr>
+          <w:rFonts w:ascii="Times New Roman" w:hAnsi="Times New Roman" w:cs="Times New Roman"/>
+          <w:sz w:val="24"/>
+          <w:szCs w:val="24"/>
+          <w:u w:val="single"/>
+        </w:rPr>
+        <w:t>ana)</w:t>
+      </w:r>
+      <w:r>
+        <w:rPr>
+          <w:rFonts w:ascii="Times New Roman" w:hAnsi="Times New Roman" w:cs="Times New Roman"/>
+          <w:sz w:val="24"/>
+          <w:szCs w:val="24"/>
+        </w:rPr>
+        <w:t xml:space="preserve"> </w:t>
+      </w:r>
+      <w:r>
+        <w:rPr>
+          <w:rFonts w:ascii="Times New Roman" w:hAnsi="Times New Roman" w:cs="Times New Roman"/>
+          <w:sz w:val="24"/>
+          <w:szCs w:val="24"/>
+        </w:rPr>
         <w:t>:</w:t>
       </w:r>
-      <w:proofErr w:type="gramEnd"/>
     </w:p>
     <w:p>
       <w:pPr>
@@ -2249,7 +2342,7 @@
           <w:sz w:val="24"/>
           <w:szCs w:val="24"/>
         </w:rPr>
-        <w:t>- Collecte et structuration des recettes africaines (texte, ingrédients, étapes)</w:t>
+        <w:t>- Développement du backend (API REST, logique métier)</w:t>
       </w:r>
     </w:p>
     <w:p>
@@ -2268,25 +2361,7 @@
           <w:sz w:val="24"/>
           <w:szCs w:val="24"/>
         </w:rPr>
-        <w:t>- Conception et développement de l’interface utilisateur (UI) dans Android Studio (</w:t>
-      </w:r>
-      <w:proofErr w:type="spellStart"/>
-      <w:r>
-        <w:rPr>
-          <w:rFonts w:ascii="Times New Roman" w:hAnsi="Times New Roman" w:cs="Times New Roman"/>
-          <w:sz w:val="24"/>
-          <w:szCs w:val="24"/>
-        </w:rPr>
-        <w:t>layouts</w:t>
-      </w:r>
-      <w:proofErr w:type="spellEnd"/>
-      <w:r>
-        <w:rPr>
-          <w:rFonts w:ascii="Times New Roman" w:hAnsi="Times New Roman" w:cs="Times New Roman"/>
-          <w:sz w:val="24"/>
-          <w:szCs w:val="24"/>
-        </w:rPr>
-        <w:t xml:space="preserve"> XML, navigation, ergonomie)</w:t>
+        <w:t>- Conception et gestion de la base de données PostgreSQL (tables recettes, ingrédients, utilisateurs)</w:t>
       </w:r>
     </w:p>
     <w:p>
@@ -2305,7 +2380,7 @@
           <w:sz w:val="24"/>
           <w:szCs w:val="24"/>
         </w:rPr>
-        <w:t>- Intégration des vidéos explicatives dans l’application (lecture, compatibilité mobile)</w:t>
+        <w:t>- Mise en place du calcul automatique des proportions et du coût des recettes</w:t>
       </w:r>
     </w:p>
     <w:p>
@@ -2324,25 +2399,7 @@
           <w:sz w:val="24"/>
           <w:szCs w:val="24"/>
         </w:rPr>
-        <w:t xml:space="preserve">- Connexion du </w:t>
-      </w:r>
-      <w:proofErr w:type="spellStart"/>
-      <w:r>
-        <w:rPr>
-          <w:rFonts w:ascii="Times New Roman" w:hAnsi="Times New Roman" w:cs="Times New Roman"/>
-          <w:sz w:val="24"/>
-          <w:szCs w:val="24"/>
-        </w:rPr>
-        <w:t>front-end</w:t>
-      </w:r>
-      <w:proofErr w:type="spellEnd"/>
-      <w:r>
-        <w:rPr>
-          <w:rFonts w:ascii="Times New Roman" w:hAnsi="Times New Roman" w:cs="Times New Roman"/>
-          <w:sz w:val="24"/>
-          <w:szCs w:val="24"/>
-        </w:rPr>
-        <w:t xml:space="preserve"> aux API pour afficher les données (recettes, coûts, proportions)</w:t>
+        <w:t>- Optimisation des performances et sécurité des données</w:t>
       </w:r>
     </w:p>
     <w:p>
@@ -2379,7 +2436,7 @@
           <w:szCs w:val="24"/>
           <w:u w:val="single"/>
         </w:rPr>
-        <w:t>2</w:t>
+        <w:t>3</w:t>
       </w:r>
       <w:r>
         <w:rPr>
@@ -2388,6 +2445,14 @@
           <w:szCs w:val="24"/>
           <w:u w:val="single"/>
         </w:rPr>
+        <w:t xml:space="preserve"> (Josué)</w:t>
+      </w:r>
+      <w:r>
+        <w:rPr>
+          <w:rFonts w:ascii="Times New Roman" w:hAnsi="Times New Roman" w:cs="Times New Roman"/>
+          <w:sz w:val="24"/>
+          <w:szCs w:val="24"/>
+        </w:rPr>
         <w:t xml:space="preserve"> </w:t>
       </w:r>
       <w:r>
@@ -2395,52 +2460,6 @@
           <w:rFonts w:ascii="Times New Roman" w:hAnsi="Times New Roman" w:cs="Times New Roman"/>
           <w:sz w:val="24"/>
           <w:szCs w:val="24"/>
-          <w:u w:val="single"/>
-        </w:rPr>
-        <w:t>(</w:t>
-      </w:r>
-      <w:proofErr w:type="spellStart"/>
-      <w:r>
-        <w:rPr>
-          <w:rFonts w:ascii="Times New Roman" w:hAnsi="Times New Roman" w:cs="Times New Roman"/>
-          <w:sz w:val="24"/>
-          <w:szCs w:val="24"/>
-          <w:u w:val="single"/>
-        </w:rPr>
-        <w:t>Diy</w:t>
-      </w:r>
-      <w:r>
-        <w:rPr>
-          <w:rFonts w:ascii="Times New Roman" w:hAnsi="Times New Roman" w:cs="Times New Roman"/>
-          <w:sz w:val="24"/>
-          <w:szCs w:val="24"/>
-          <w:u w:val="single"/>
-        </w:rPr>
-        <w:t>ana</w:t>
-      </w:r>
-      <w:proofErr w:type="spellEnd"/>
-      <w:r>
-        <w:rPr>
-          <w:rFonts w:ascii="Times New Roman" w:hAnsi="Times New Roman" w:cs="Times New Roman"/>
-          <w:sz w:val="24"/>
-          <w:szCs w:val="24"/>
-          <w:u w:val="single"/>
-        </w:rPr>
-        <w:t>)</w:t>
-      </w:r>
-      <w:r>
-        <w:rPr>
-          <w:rFonts w:ascii="Times New Roman" w:hAnsi="Times New Roman" w:cs="Times New Roman"/>
-          <w:sz w:val="24"/>
-          <w:szCs w:val="24"/>
-        </w:rPr>
-        <w:t xml:space="preserve"> </w:t>
-      </w:r>
-      <w:r>
-        <w:rPr>
-          <w:rFonts w:ascii="Times New Roman" w:hAnsi="Times New Roman" w:cs="Times New Roman"/>
-          <w:sz w:val="24"/>
-          <w:szCs w:val="24"/>
         </w:rPr>
         <w:t>:</w:t>
       </w:r>
@@ -2461,7 +2480,7 @@
           <w:sz w:val="24"/>
           <w:szCs w:val="24"/>
         </w:rPr>
-        <w:t>- Développement du backend (API REST, logique métier)</w:t>
+        <w:t>- Développement des fonctionnalités principales côté mobile (recherche de recettes, filtres, affichage détaillé)</w:t>
       </w:r>
     </w:p>
     <w:p>
@@ -2480,163 +2499,7 @@
           <w:sz w:val="24"/>
           <w:szCs w:val="24"/>
         </w:rPr>
-        <w:t>- Conception et gestion de la base de données PostgreSQL (tables recettes, ingrédients, utilisateurs)</w:t>
-      </w:r>
-    </w:p>
-    <w:p>
-      <w:pPr>
-        <w:spacing w:after="0" w:line="360" w:lineRule="auto"/>
-        <w:ind w:left="708"/>
-        <w:rPr>
-          <w:rFonts w:ascii="Times New Roman" w:hAnsi="Times New Roman" w:cs="Times New Roman"/>
-          <w:sz w:val="24"/>
-          <w:szCs w:val="24"/>
-        </w:rPr>
-      </w:pPr>
-      <w:r>
-        <w:rPr>
-          <w:rFonts w:ascii="Times New Roman" w:hAnsi="Times New Roman" w:cs="Times New Roman"/>
-          <w:sz w:val="24"/>
-          <w:szCs w:val="24"/>
-        </w:rPr>
-        <w:t>- Mise en place du calcul automatique des proportions et du coût des recettes</w:t>
-      </w:r>
-    </w:p>
-    <w:p>
-      <w:pPr>
-        <w:spacing w:after="0" w:line="360" w:lineRule="auto"/>
-        <w:ind w:left="708"/>
-        <w:rPr>
-          <w:rFonts w:ascii="Times New Roman" w:hAnsi="Times New Roman" w:cs="Times New Roman"/>
-          <w:sz w:val="24"/>
-          <w:szCs w:val="24"/>
-        </w:rPr>
-      </w:pPr>
-      <w:r>
-        <w:rPr>
-          <w:rFonts w:ascii="Times New Roman" w:hAnsi="Times New Roman" w:cs="Times New Roman"/>
-          <w:sz w:val="24"/>
-          <w:szCs w:val="24"/>
-        </w:rPr>
-        <w:t>- Optimisation des performances et sécurité des données</w:t>
-      </w:r>
-    </w:p>
-    <w:p>
-      <w:pPr>
-        <w:spacing w:after="0" w:line="360" w:lineRule="auto"/>
-        <w:rPr>
-          <w:rFonts w:ascii="Times New Roman" w:hAnsi="Times New Roman" w:cs="Times New Roman"/>
-          <w:sz w:val="24"/>
-          <w:szCs w:val="24"/>
-        </w:rPr>
-      </w:pPr>
-      <w:r>
-        <w:rPr>
-          <w:rFonts w:ascii="Times New Roman" w:hAnsi="Times New Roman" w:cs="Times New Roman"/>
-          <w:sz w:val="24"/>
-          <w:szCs w:val="24"/>
-          <w:u w:val="single"/>
-        </w:rPr>
-        <w:t xml:space="preserve">Rôle </w:t>
-      </w:r>
-      <w:r>
-        <w:rPr>
-          <w:rFonts w:ascii="Times New Roman" w:hAnsi="Times New Roman" w:cs="Times New Roman"/>
-          <w:sz w:val="24"/>
-          <w:szCs w:val="24"/>
-          <w:u w:val="single"/>
-        </w:rPr>
-        <w:t xml:space="preserve">coéquipier </w:t>
-      </w:r>
-      <w:r>
-        <w:rPr>
-          <w:rFonts w:ascii="Times New Roman" w:hAnsi="Times New Roman" w:cs="Times New Roman"/>
-          <w:sz w:val="24"/>
-          <w:szCs w:val="24"/>
-          <w:u w:val="single"/>
-        </w:rPr>
-        <w:t>3</w:t>
-      </w:r>
-      <w:r>
-        <w:rPr>
-          <w:rFonts w:ascii="Times New Roman" w:hAnsi="Times New Roman" w:cs="Times New Roman"/>
-          <w:sz w:val="24"/>
-          <w:szCs w:val="24"/>
-          <w:u w:val="single"/>
-        </w:rPr>
-        <w:t xml:space="preserve"> (Josué)</w:t>
-      </w:r>
-      <w:r>
-        <w:rPr>
-          <w:rFonts w:ascii="Times New Roman" w:hAnsi="Times New Roman" w:cs="Times New Roman"/>
-          <w:sz w:val="24"/>
-          <w:szCs w:val="24"/>
-        </w:rPr>
-        <w:t xml:space="preserve"> </w:t>
-      </w:r>
-      <w:r>
-        <w:rPr>
-          <w:rFonts w:ascii="Times New Roman" w:hAnsi="Times New Roman" w:cs="Times New Roman"/>
-          <w:sz w:val="24"/>
-          <w:szCs w:val="24"/>
-        </w:rPr>
-        <w:t>:</w:t>
-      </w:r>
-    </w:p>
-    <w:p>
-      <w:pPr>
-        <w:spacing w:after="0" w:line="360" w:lineRule="auto"/>
-        <w:ind w:left="708"/>
-        <w:rPr>
-          <w:rFonts w:ascii="Times New Roman" w:hAnsi="Times New Roman" w:cs="Times New Roman"/>
-          <w:sz w:val="24"/>
-          <w:szCs w:val="24"/>
-        </w:rPr>
-      </w:pPr>
-      <w:r>
-        <w:rPr>
-          <w:rFonts w:ascii="Times New Roman" w:hAnsi="Times New Roman" w:cs="Times New Roman"/>
-          <w:sz w:val="24"/>
-          <w:szCs w:val="24"/>
-        </w:rPr>
-        <w:t>- Développement des fonctionnalités principales côté mobile (recherche de recettes, filtres, affichage détaillé)</w:t>
-      </w:r>
-    </w:p>
-    <w:p>
-      <w:pPr>
-        <w:spacing w:after="0" w:line="360" w:lineRule="auto"/>
-        <w:ind w:left="708"/>
-        <w:rPr>
-          <w:rFonts w:ascii="Times New Roman" w:hAnsi="Times New Roman" w:cs="Times New Roman"/>
-          <w:sz w:val="24"/>
-          <w:szCs w:val="24"/>
-        </w:rPr>
-      </w:pPr>
-      <w:r>
-        <w:rPr>
-          <w:rFonts w:ascii="Times New Roman" w:hAnsi="Times New Roman" w:cs="Times New Roman"/>
-          <w:sz w:val="24"/>
-          <w:szCs w:val="24"/>
-        </w:rPr>
-        <w:t xml:space="preserve">- Tests fonctionnels et validation de l’application (via Android </w:t>
-      </w:r>
-      <w:proofErr w:type="spellStart"/>
-      <w:r>
-        <w:rPr>
-          <w:rFonts w:ascii="Times New Roman" w:hAnsi="Times New Roman" w:cs="Times New Roman"/>
-          <w:sz w:val="24"/>
-          <w:szCs w:val="24"/>
-        </w:rPr>
-        <w:t>Emulator</w:t>
-      </w:r>
-      <w:proofErr w:type="spellEnd"/>
-      <w:r>
-        <w:rPr>
-          <w:rFonts w:ascii="Times New Roman" w:hAnsi="Times New Roman" w:cs="Times New Roman"/>
-          <w:sz w:val="24"/>
-          <w:szCs w:val="24"/>
-        </w:rPr>
-        <w:t xml:space="preserve"> et Postman)</w:t>
+        <w:t>- Tests fonctionnels et validation de l’application (via Android Emulator et Postman)</w:t>
       </w:r>
     </w:p>
     <w:p>
@@ -3203,25 +3066,7 @@
           <w:sz w:val="24"/>
           <w:szCs w:val="24"/>
         </w:rPr>
-        <w:t>•⁠ ⁠Android Studio (Java/</w:t>
-      </w:r>
-      <w:proofErr w:type="spellStart"/>
-      <w:r>
-        <w:rPr>
-          <w:rFonts w:ascii="Times New Roman" w:hAnsi="Times New Roman" w:cs="Times New Roman"/>
-          <w:sz w:val="24"/>
-          <w:szCs w:val="24"/>
-        </w:rPr>
-        <w:t>Kotlin</w:t>
-      </w:r>
-      <w:proofErr w:type="spellEnd"/>
-      <w:r>
-        <w:rPr>
-          <w:rFonts w:ascii="Times New Roman" w:hAnsi="Times New Roman" w:cs="Times New Roman"/>
-          <w:sz w:val="24"/>
-          <w:szCs w:val="24"/>
-        </w:rPr>
-        <w:t>) : développement natif de l’application mobile Android</w:t>
+        <w:t>•⁠ ⁠Android Studio (Java/Kotlin) : développement natif de l’application mobile Android</w:t>
       </w:r>
       <w:r>
         <w:rPr>
@@ -3291,25 +3136,7 @@
           <w:sz w:val="24"/>
           <w:szCs w:val="24"/>
         </w:rPr>
-        <w:t>•⁠ ⁠</w:t>
-      </w:r>
-      <w:proofErr w:type="spellStart"/>
-      <w:r>
-        <w:rPr>
-          <w:rFonts w:ascii="Times New Roman" w:hAnsi="Times New Roman" w:cs="Times New Roman"/>
-          <w:sz w:val="24"/>
-          <w:szCs w:val="24"/>
-        </w:rPr>
-        <w:t>Figma</w:t>
-      </w:r>
-      <w:proofErr w:type="spellEnd"/>
-      <w:r>
-        <w:rPr>
-          <w:rFonts w:ascii="Times New Roman" w:hAnsi="Times New Roman" w:cs="Times New Roman"/>
-          <w:sz w:val="24"/>
-          <w:szCs w:val="24"/>
-        </w:rPr>
-        <w:t xml:space="preserve"> : conception des maquettes de l’interface utilisateur (UI)</w:t>
+        <w:t>•⁠ ⁠Figma : conception des maquettes de l’interface utilisateur (UI)</w:t>
       </w:r>
       <w:r>
         <w:rPr>
@@ -3344,25 +3171,7 @@
           <w:sz w:val="24"/>
           <w:szCs w:val="24"/>
         </w:rPr>
-        <w:t>•⁠ ⁠</w:t>
-      </w:r>
-      <w:proofErr w:type="spellStart"/>
-      <w:r>
-        <w:rPr>
-          <w:rFonts w:ascii="Times New Roman" w:hAnsi="Times New Roman" w:cs="Times New Roman"/>
-          <w:sz w:val="24"/>
-          <w:szCs w:val="24"/>
-        </w:rPr>
-        <w:t>Canva</w:t>
-      </w:r>
-      <w:proofErr w:type="spellEnd"/>
-      <w:r>
-        <w:rPr>
-          <w:rFonts w:ascii="Times New Roman" w:hAnsi="Times New Roman" w:cs="Times New Roman"/>
-          <w:sz w:val="24"/>
-          <w:szCs w:val="24"/>
-        </w:rPr>
-        <w:t xml:space="preserve"> : création des visuels et supports explicatifs</w:t>
+        <w:t>•⁠ ⁠Canva : création des visuels et supports explicatifs</w:t>
       </w:r>
       <w:r>
         <w:rPr>
@@ -3451,25 +3260,7 @@
           <w:sz w:val="24"/>
           <w:szCs w:val="24"/>
         </w:rPr>
-        <w:t xml:space="preserve">•⁠⁠Android </w:t>
-      </w:r>
-      <w:proofErr w:type="spellStart"/>
-      <w:r>
-        <w:rPr>
-          <w:rFonts w:ascii="Times New Roman" w:hAnsi="Times New Roman" w:cs="Times New Roman"/>
-          <w:sz w:val="24"/>
-          <w:szCs w:val="24"/>
-        </w:rPr>
-        <w:t>Emulator</w:t>
-      </w:r>
-      <w:proofErr w:type="spellEnd"/>
-      <w:r>
-        <w:rPr>
-          <w:rFonts w:ascii="Times New Roman" w:hAnsi="Times New Roman" w:cs="Times New Roman"/>
-          <w:sz w:val="24"/>
-          <w:szCs w:val="24"/>
-        </w:rPr>
-        <w:t xml:space="preserve"> (via Android Studio) : simulation et tests sur différents modèles de smartphones</w:t>
+        <w:t>•⁠⁠Android Emulator (via Android Studio) : simulation et tests sur différents modèles de smartphones</w:t>
       </w:r>
       <w:r>
         <w:rPr>
@@ -3492,7 +3283,7 @@
 </file>
 
 <file path=word/endnotes.xml><?xml version="1.0" encoding="utf-8"?>
-<w:endnotes xmlns:wpc="http://schemas.microsoft.com/office/word/2010/wordprocessingCanvas" xmlns:cx="http://schemas.microsoft.com/office/drawing/2014/chartex" xmlns:cx1="http://schemas.microsoft.com/office/drawing/2015/9/8/chartex" xmlns:cx2="http://schemas.microsoft.com/office/drawing/2015/10/21/chartex" xmlns:cx3="http://schemas.microsoft.com/office/drawing/2016/5/9/chartex" xmlns:cx4="http://schemas.microsoft.com/office/drawing/2016/5/10/chartex" xmlns:cx5="http://schemas.microsoft.com/office/drawing/2016/5/11/chartex" xmlns:cx6="http://schemas.microsoft.com/office/drawing/2016/5/12/chartex" xmlns:cx7="http://schemas.microsoft.com/office/drawing/2016/5/13/chartex" xmlns:cx8="http://schemas.microsoft.com/office/drawing/2016/5/14/chartex" xmlns:mc="http://schemas.openxmlformats.org/markup-compatibility/2006" xmlns:aink="http://schemas.microsoft.com/office/drawing/2016/ink" xmlns:am3d="http://schemas.microsoft.com/office/drawing/2017/model3d" xmlns:o="urn:schemas-microsoft-com:office:office" xmlns:oel="http://schemas.microsoft.com/office/2019/extlst" xmlns:r="http://schemas.openxmlformats.org/officeDocument/2006/relationships" xmlns:m="http://schemas.openxmlformats.org/officeDocument/2006/math" xmlns:v="urn:schemas-microsoft-com:vml" xmlns:wp14="http://schemas.microsoft.com/office/word/2010/wordprocessingDrawing" xmlns:wp="http://schemas.openxmlformats.org/drawingml/2006/wordprocessingDrawing" xmlns:w10="urn:schemas-microsoft-com:office:word" xmlns:w="http://schemas.openxmlformats.org/wordprocessingml/2006/main" xmlns:w14="http://schemas.microsoft.com/office/word/2010/wordml" xmlns:w15="http://schemas.microsoft.com/office/word/2012/wordml" xmlns:w16cex="http://schemas.microsoft.com/office/word/2018/wordml/cex" xmlns:w16cid="http://schemas.microsoft.com/office/word/2016/wordml/cid" xmlns:w16="http://schemas.microsoft.com/office/word/2018/wordml" xmlns:w16sdtdh="http://schemas.microsoft.com/office/word/2020/wordml/sdtdatahash" xmlns:w16se="http://schemas.microsoft.com/office/word/2015/wordml/symex" xmlns:wpg="http://schemas.microsoft.com/office/word/2010/wordprocessingGroup" xmlns:wpi="http://schemas.microsoft.com/office/word/2010/wordprocessingInk" xmlns:wne="http://schemas.microsoft.com/office/word/2006/wordml" xmlns:wps="http://schemas.microsoft.com/office/word/2010/wordprocessingShape" mc:Ignorable="w14 w15 w16se w16cid w16 w16cex w16sdtdh wp14">
+<w:endnotes xmlns:wpc="http://schemas.microsoft.com/office/word/2010/wordprocessingCanvas" xmlns:cx="http://schemas.microsoft.com/office/drawing/2014/chartex" xmlns:cx1="http://schemas.microsoft.com/office/drawing/2015/9/8/chartex" xmlns:mc="http://schemas.openxmlformats.org/markup-compatibility/2006" xmlns:o="urn:schemas-microsoft-com:office:office" xmlns:r="http://schemas.openxmlformats.org/officeDocument/2006/relationships" xmlns:m="http://schemas.openxmlformats.org/officeDocument/2006/math" xmlns:v="urn:schemas-microsoft-com:vml" xmlns:wp14="http://schemas.microsoft.com/office/word/2010/wordprocessingDrawing" xmlns:wp="http://schemas.openxmlformats.org/drawingml/2006/wordprocessingDrawing" xmlns:w10="urn:schemas-microsoft-com:office:word" xmlns:w="http://schemas.openxmlformats.org/wordprocessingml/2006/main" xmlns:w14="http://schemas.microsoft.com/office/word/2010/wordml" xmlns:w15="http://schemas.microsoft.com/office/word/2012/wordml" xmlns:w16se="http://schemas.microsoft.com/office/word/2015/wordml/symex" xmlns:wpg="http://schemas.microsoft.com/office/word/2010/wordprocessingGroup" xmlns:wpi="http://schemas.microsoft.com/office/word/2010/wordprocessingInk" xmlns:wne="http://schemas.microsoft.com/office/word/2006/wordml" xmlns:wps="http://schemas.microsoft.com/office/word/2010/wordprocessingShape" mc:Ignorable="w14 w15 w16se wp14">
   <w:endnote w:type="separator" w:id="-1">
     <w:p>
       <w:pPr>
@@ -3517,7 +3308,7 @@
 </file>
 
 <file path=word/footer1.xml><?xml version="1.0" encoding="utf-8"?>
-<w:ftr xmlns:wpc="http://schemas.microsoft.com/office/word/2010/wordprocessingCanvas" xmlns:cx="http://schemas.microsoft.com/office/drawing/2014/chartex" xmlns:cx1="http://schemas.microsoft.com/office/drawing/2015/9/8/chartex" xmlns:cx2="http://schemas.microsoft.com/office/drawing/2015/10/21/chartex" xmlns:cx3="http://schemas.microsoft.com/office/drawing/2016/5/9/chartex" xmlns:cx4="http://schemas.microsoft.com/office/drawing/2016/5/10/chartex" xmlns:cx5="http://schemas.microsoft.com/office/drawing/2016/5/11/chartex" xmlns:cx6="http://schemas.microsoft.com/office/drawing/2016/5/12/chartex" xmlns:cx7="http://schemas.microsoft.com/office/drawing/2016/5/13/chartex" xmlns:cx8="http://schemas.microsoft.com/office/drawing/2016/5/14/chartex" xmlns:mc="http://schemas.openxmlformats.org/markup-compatibility/2006" xmlns:aink="http://schemas.microsoft.com/office/drawing/2016/ink" xmlns:am3d="http://schemas.microsoft.com/office/drawing/2017/model3d" xmlns:o="urn:schemas-microsoft-com:office:office" xmlns:oel="http://schemas.microsoft.com/office/2019/extlst" xmlns:r="http://schemas.openxmlformats.org/officeDocument/2006/relationships" xmlns:m="http://schemas.openxmlformats.org/officeDocument/2006/math" xmlns:v="urn:schemas-microsoft-com:vml" xmlns:wp14="http://schemas.microsoft.com/office/word/2010/wordprocessingDrawing" xmlns:wp="http://schemas.openxmlformats.org/drawingml/2006/wordprocessingDrawing" xmlns:w10="urn:schemas-microsoft-com:office:word" xmlns:w="http://schemas.openxmlformats.org/wordprocessingml/2006/main" xmlns:w14="http://schemas.microsoft.com/office/word/2010/wordml" xmlns:w15="http://schemas.microsoft.com/office/word/2012/wordml" xmlns:w16cex="http://schemas.microsoft.com/office/word/2018/wordml/cex" xmlns:w16cid="http://schemas.microsoft.com/office/word/2016/wordml/cid" xmlns:w16="http://schemas.microsoft.com/office/word/2018/wordml" xmlns:w16sdtdh="http://schemas.microsoft.com/office/word/2020/wordml/sdtdatahash" xmlns:w16se="http://schemas.microsoft.com/office/word/2015/wordml/symex" xmlns:wpg="http://schemas.microsoft.com/office/word/2010/wordprocessingGroup" xmlns:wpi="http://schemas.microsoft.com/office/word/2010/wordprocessingInk" xmlns:wne="http://schemas.microsoft.com/office/word/2006/wordml" xmlns:wps="http://schemas.microsoft.com/office/word/2010/wordprocessingShape" mc:Ignorable="w14 w15 w16se w16cid w16 w16cex w16sdtdh wp14">
+<w:ftr xmlns:wpc="http://schemas.microsoft.com/office/word/2010/wordprocessingCanvas" xmlns:cx="http://schemas.microsoft.com/office/drawing/2014/chartex" xmlns:cx1="http://schemas.microsoft.com/office/drawing/2015/9/8/chartex" xmlns:mc="http://schemas.openxmlformats.org/markup-compatibility/2006" xmlns:o="urn:schemas-microsoft-com:office:office" xmlns:r="http://schemas.openxmlformats.org/officeDocument/2006/relationships" xmlns:m="http://schemas.openxmlformats.org/officeDocument/2006/math" xmlns:v="urn:schemas-microsoft-com:vml" xmlns:wp14="http://schemas.microsoft.com/office/word/2010/wordprocessingDrawing" xmlns:wp="http://schemas.openxmlformats.org/drawingml/2006/wordprocessingDrawing" xmlns:w10="urn:schemas-microsoft-com:office:word" xmlns:w="http://schemas.openxmlformats.org/wordprocessingml/2006/main" xmlns:w14="http://schemas.microsoft.com/office/word/2010/wordml" xmlns:w15="http://schemas.microsoft.com/office/word/2012/wordml" xmlns:w16se="http://schemas.microsoft.com/office/word/2015/wordml/symex" xmlns:wpg="http://schemas.microsoft.com/office/word/2010/wordprocessingGroup" xmlns:wpi="http://schemas.microsoft.com/office/word/2010/wordprocessingInk" xmlns:wne="http://schemas.microsoft.com/office/word/2006/wordml" xmlns:wps="http://schemas.microsoft.com/office/word/2010/wordprocessingShape" mc:Ignorable="w14 w15 w16se wp14">
   <w:p>
     <w:pPr>
       <w:jc w:val="center"/>
@@ -3636,6 +3427,7 @@
           <w:docPartUnique/>
         </w:docPartObj>
       </w:sdtPr>
+      <w:sdtEndPr/>
       <w:sdtContent>
         <w:sdt>
           <w:sdtPr>
@@ -3645,6 +3437,7 @@
               <w:docPartUnique/>
             </w:docPartObj>
           </w:sdtPr>
+          <w:sdtEndPr/>
           <w:sdtContent>
             <w:r>
               <w:t xml:space="preserve">Page </w:t>
@@ -3680,7 +3473,7 @@
                 <w:bCs/>
                 <w:noProof/>
               </w:rPr>
-              <w:t>2</w:t>
+              <w:t>1</w:t>
             </w:r>
             <w:r>
               <w:rPr>
@@ -3725,7 +3518,7 @@
                 <w:bCs/>
                 <w:noProof/>
               </w:rPr>
-              <w:t>3</w:t>
+              <w:t>4</w:t>
             </w:r>
             <w:r>
               <w:rPr>
@@ -3750,7 +3543,7 @@
 </file>
 
 <file path=word/footnotes.xml><?xml version="1.0" encoding="utf-8"?>
-<w:footnotes xmlns:wpc="http://schemas.microsoft.com/office/word/2010/wordprocessingCanvas" xmlns:cx="http://schemas.microsoft.com/office/drawing/2014/chartex" xmlns:cx1="http://schemas.microsoft.com/office/drawing/2015/9/8/chartex" xmlns:cx2="http://schemas.microsoft.com/office/drawing/2015/10/21/chartex" xmlns:cx3="http://schemas.microsoft.com/office/drawing/2016/5/9/chartex" xmlns:cx4="http://schemas.microsoft.com/office/drawing/2016/5/10/chartex" xmlns:cx5="http://schemas.microsoft.com/office/drawing/2016/5/11/chartex" xmlns:cx6="http://schemas.microsoft.com/office/drawing/2016/5/12/chartex" xmlns:cx7="http://schemas.microsoft.com/office/drawing/2016/5/13/chartex" xmlns:cx8="http://schemas.microsoft.com/office/drawing/2016/5/14/chartex" xmlns:mc="http://schemas.openxmlformats.org/markup-compatibility/2006" xmlns:aink="http://schemas.microsoft.com/office/drawing/2016/ink" xmlns:am3d="http://schemas.microsoft.com/office/drawing/2017/model3d" xmlns:o="urn:schemas-microsoft-com:office:office" xmlns:oel="http://schemas.microsoft.com/office/2019/extlst" xmlns:r="http://schemas.openxmlformats.org/officeDocument/2006/relationships" xmlns:m="http://schemas.openxmlformats.org/officeDocument/2006/math" xmlns:v="urn:schemas-microsoft-com:vml" xmlns:wp14="http://schemas.microsoft.com/office/word/2010/wordprocessingDrawing" xmlns:wp="http://schemas.openxmlformats.org/drawingml/2006/wordprocessingDrawing" xmlns:w10="urn:schemas-microsoft-com:office:word" xmlns:w="http://schemas.openxmlformats.org/wordprocessingml/2006/main" xmlns:w14="http://schemas.microsoft.com/office/word/2010/wordml" xmlns:w15="http://schemas.microsoft.com/office/word/2012/wordml" xmlns:w16cex="http://schemas.microsoft.com/office/word/2018/wordml/cex" xmlns:w16cid="http://schemas.microsoft.com/office/word/2016/wordml/cid" xmlns:w16="http://schemas.microsoft.com/office/word/2018/wordml" xmlns:w16sdtdh="http://schemas.microsoft.com/office/word/2020/wordml/sdtdatahash" xmlns:w16se="http://schemas.microsoft.com/office/word/2015/wordml/symex" xmlns:wpg="http://schemas.microsoft.com/office/word/2010/wordprocessingGroup" xmlns:wpi="http://schemas.microsoft.com/office/word/2010/wordprocessingInk" xmlns:wne="http://schemas.microsoft.com/office/word/2006/wordml" xmlns:wps="http://schemas.microsoft.com/office/word/2010/wordprocessingShape" mc:Ignorable="w14 w15 w16se w16cid w16 w16cex w16sdtdh wp14">
+<w:footnotes xmlns:wpc="http://schemas.microsoft.com/office/word/2010/wordprocessingCanvas" xmlns:cx="http://schemas.microsoft.com/office/drawing/2014/chartex" xmlns:cx1="http://schemas.microsoft.com/office/drawing/2015/9/8/chartex" xmlns:mc="http://schemas.openxmlformats.org/markup-compatibility/2006" xmlns:o="urn:schemas-microsoft-com:office:office" xmlns:r="http://schemas.openxmlformats.org/officeDocument/2006/relationships" xmlns:m="http://schemas.openxmlformats.org/officeDocument/2006/math" xmlns:v="urn:schemas-microsoft-com:vml" xmlns:wp14="http://schemas.microsoft.com/office/word/2010/wordprocessingDrawing" xmlns:wp="http://schemas.openxmlformats.org/drawingml/2006/wordprocessingDrawing" xmlns:w10="urn:schemas-microsoft-com:office:word" xmlns:w="http://schemas.openxmlformats.org/wordprocessingml/2006/main" xmlns:w14="http://schemas.microsoft.com/office/word/2010/wordml" xmlns:w15="http://schemas.microsoft.com/office/word/2012/wordml" xmlns:w16se="http://schemas.microsoft.com/office/word/2015/wordml/symex" xmlns:wpg="http://schemas.microsoft.com/office/word/2010/wordprocessingGroup" xmlns:wpi="http://schemas.microsoft.com/office/word/2010/wordprocessingInk" xmlns:wne="http://schemas.microsoft.com/office/word/2006/wordml" xmlns:wps="http://schemas.microsoft.com/office/word/2010/wordprocessingShape" mc:Ignorable="w14 w15 w16se wp14">
   <w:footnote w:type="separator" w:id="-1">
     <w:p>
       <w:pPr>
@@ -3775,7 +3568,7 @@
 </file>
 
 <file path=word/numbering.xml><?xml version="1.0" encoding="utf-8"?>
-<w:numbering xmlns:wpc="http://schemas.microsoft.com/office/word/2010/wordprocessingCanvas" xmlns:cx="http://schemas.microsoft.com/office/drawing/2014/chartex" xmlns:cx1="http://schemas.microsoft.com/office/drawing/2015/9/8/chartex" xmlns:cx2="http://schemas.microsoft.com/office/drawing/2015/10/21/chartex" xmlns:cx3="http://schemas.microsoft.com/office/drawing/2016/5/9/chartex" xmlns:cx4="http://schemas.microsoft.com/office/drawing/2016/5/10/chartex" xmlns:cx5="http://schemas.microsoft.com/office/drawing/2016/5/11/chartex" xmlns:cx6="http://schemas.microsoft.com/office/drawing/2016/5/12/chartex" xmlns:cx7="http://schemas.microsoft.com/office/drawing/2016/5/13/chartex" xmlns:cx8="http://schemas.microsoft.com/office/drawing/2016/5/14/chartex" xmlns:mc="http://schemas.openxmlformats.org/markup-compatibility/2006" xmlns:aink="http://schemas.microsoft.com/office/drawing/2016/ink" xmlns:am3d="http://schemas.microsoft.com/office/drawing/2017/model3d" xmlns:o="urn:schemas-microsoft-com:office:office" xmlns:oel="http://schemas.microsoft.com/office/2019/extlst" xmlns:r="http://schemas.openxmlformats.org/officeDocument/2006/relationships" xmlns:m="http://schemas.openxmlformats.org/officeDocument/2006/math" xmlns:v="urn:schemas-microsoft-com:vml" xmlns:wp14="http://schemas.microsoft.com/office/word/2010/wordprocessingDrawing" xmlns:wp="http://schemas.openxmlformats.org/drawingml/2006/wordprocessingDrawing" xmlns:w10="urn:schemas-microsoft-com:office:word" xmlns:w="http://schemas.openxmlformats.org/wordprocessingml/2006/main" xmlns:w14="http://schemas.microsoft.com/office/word/2010/wordml" xmlns:w15="http://schemas.microsoft.com/office/word/2012/wordml" xmlns:w16cex="http://schemas.microsoft.com/office/word/2018/wordml/cex" xmlns:w16cid="http://schemas.microsoft.com/office/word/2016/wordml/cid" xmlns:w16="http://schemas.microsoft.com/office/word/2018/wordml" xmlns:w16sdtdh="http://schemas.microsoft.com/office/word/2020/wordml/sdtdatahash" xmlns:w16se="http://schemas.microsoft.com/office/word/2015/wordml/symex" xmlns:wpg="http://schemas.microsoft.com/office/word/2010/wordprocessingGroup" xmlns:wpi="http://schemas.microsoft.com/office/word/2010/wordprocessingInk" xmlns:wne="http://schemas.microsoft.com/office/word/2006/wordml" xmlns:wps="http://schemas.microsoft.com/office/word/2010/wordprocessingShape" mc:Ignorable="w14 w15 w16se w16cid w16 w16cex w16sdtdh wp14">
+<w:numbering xmlns:wpc="http://schemas.microsoft.com/office/word/2010/wordprocessingCanvas" xmlns:cx="http://schemas.microsoft.com/office/drawing/2014/chartex" xmlns:cx1="http://schemas.microsoft.com/office/drawing/2015/9/8/chartex" xmlns:mc="http://schemas.openxmlformats.org/markup-compatibility/2006" xmlns:o="urn:schemas-microsoft-com:office:office" xmlns:r="http://schemas.openxmlformats.org/officeDocument/2006/relationships" xmlns:m="http://schemas.openxmlformats.org/officeDocument/2006/math" xmlns:v="urn:schemas-microsoft-com:vml" xmlns:wp14="http://schemas.microsoft.com/office/word/2010/wordprocessingDrawing" xmlns:wp="http://schemas.openxmlformats.org/drawingml/2006/wordprocessingDrawing" xmlns:w10="urn:schemas-microsoft-com:office:word" xmlns:w="http://schemas.openxmlformats.org/wordprocessingml/2006/main" xmlns:w14="http://schemas.microsoft.com/office/word/2010/wordml" xmlns:w15="http://schemas.microsoft.com/office/word/2012/wordml" xmlns:w16se="http://schemas.microsoft.com/office/word/2015/wordml/symex" xmlns:wpg="http://schemas.microsoft.com/office/word/2010/wordprocessingGroup" xmlns:wpi="http://schemas.microsoft.com/office/word/2010/wordprocessingInk" xmlns:wne="http://schemas.microsoft.com/office/word/2006/wordml" xmlns:wps="http://schemas.microsoft.com/office/word/2010/wordprocessingShape" mc:Ignorable="w14 w15 w16se wp14">
   <w:abstractNum w:abstractNumId="0" w15:restartNumberingAfterBreak="0">
     <w:nsid w:val="05106256"/>
     <w:multiLevelType w:val="hybridMultilevel"/>
@@ -5129,44 +4922,44 @@
       </w:rPr>
     </w:lvl>
   </w:abstractNum>
-  <w:num w:numId="1" w16cid:durableId="1816408391">
+  <w:num w:numId="1">
     <w:abstractNumId w:val="1"/>
   </w:num>
-  <w:num w:numId="2" w16cid:durableId="795835427">
+  <w:num w:numId="2">
     <w:abstractNumId w:val="0"/>
   </w:num>
-  <w:num w:numId="3" w16cid:durableId="1641031499">
+  <w:num w:numId="3">
     <w:abstractNumId w:val="9"/>
   </w:num>
-  <w:num w:numId="4" w16cid:durableId="1221206046">
+  <w:num w:numId="4">
     <w:abstractNumId w:val="10"/>
   </w:num>
-  <w:num w:numId="5" w16cid:durableId="1965773044">
+  <w:num w:numId="5">
     <w:abstractNumId w:val="7"/>
   </w:num>
-  <w:num w:numId="6" w16cid:durableId="243493613">
+  <w:num w:numId="6">
     <w:abstractNumId w:val="5"/>
   </w:num>
-  <w:num w:numId="7" w16cid:durableId="503402867">
+  <w:num w:numId="7">
     <w:abstractNumId w:val="8"/>
   </w:num>
-  <w:num w:numId="8" w16cid:durableId="901906578">
+  <w:num w:numId="8">
     <w:abstractNumId w:val="2"/>
   </w:num>
-  <w:num w:numId="9" w16cid:durableId="1762874844">
+  <w:num w:numId="9">
     <w:abstractNumId w:val="3"/>
   </w:num>
-  <w:num w:numId="10" w16cid:durableId="2118065673">
+  <w:num w:numId="10">
     <w:abstractNumId w:val="4"/>
   </w:num>
-  <w:num w:numId="11" w16cid:durableId="310906750">
+  <w:num w:numId="11">
     <w:abstractNumId w:val="6"/>
   </w:num>
 </w:numbering>
 </file>
 
 <file path=word/styles.xml><?xml version="1.0" encoding="utf-8"?>
-<w:styles xmlns:mc="http://schemas.openxmlformats.org/markup-compatibility/2006" xmlns:r="http://schemas.openxmlformats.org/officeDocument/2006/relationships" xmlns:w="http://schemas.openxmlformats.org/wordprocessingml/2006/main" xmlns:w14="http://schemas.microsoft.com/office/word/2010/wordml" xmlns:w15="http://schemas.microsoft.com/office/word/2012/wordml" xmlns:w16cex="http://schemas.microsoft.com/office/word/2018/wordml/cex" xmlns:w16cid="http://schemas.microsoft.com/office/word/2016/wordml/cid" xmlns:w16="http://schemas.microsoft.com/office/word/2018/wordml" xmlns:w16sdtdh="http://schemas.microsoft.com/office/word/2020/wordml/sdtdatahash" xmlns:w16se="http://schemas.microsoft.com/office/word/2015/wordml/symex" mc:Ignorable="w14 w15 w16se w16cid w16 w16cex w16sdtdh">
+<w:styles xmlns:mc="http://schemas.openxmlformats.org/markup-compatibility/2006" xmlns:r="http://schemas.openxmlformats.org/officeDocument/2006/relationships" xmlns:w="http://schemas.openxmlformats.org/wordprocessingml/2006/main" xmlns:w14="http://schemas.microsoft.com/office/word/2010/wordml" xmlns:w15="http://schemas.microsoft.com/office/word/2012/wordml" xmlns:w16se="http://schemas.microsoft.com/office/word/2015/wordml/symex" mc:Ignorable="w14 w15 w16se">
   <w:docDefaults>
     <w:rPrDefault>
       <w:rPr>
@@ -5182,7 +4975,7 @@
       </w:pPr>
     </w:pPrDefault>
   </w:docDefaults>
-  <w:latentStyles w:defLockedState="0" w:defUIPriority="99" w:defSemiHidden="0" w:defUnhideWhenUsed="0" w:defQFormat="0" w:count="376">
+  <w:latentStyles w:defLockedState="0" w:defUIPriority="99" w:defSemiHidden="0" w:defUnhideWhenUsed="0" w:defQFormat="0" w:count="371">
     <w:lsdException w:name="Normal" w:uiPriority="0" w:qFormat="1"/>
     <w:lsdException w:name="heading 1" w:uiPriority="9" w:qFormat="1"/>
     <w:lsdException w:name="heading 2" w:semiHidden="1" w:uiPriority="9" w:unhideWhenUsed="1" w:qFormat="1"/>
@@ -5554,11 +5347,6 @@
     <w:lsdException w:name="List Table 5 Dark Accent 6" w:uiPriority="50"/>
     <w:lsdException w:name="List Table 6 Colorful Accent 6" w:uiPriority="51"/>
     <w:lsdException w:name="List Table 7 Colorful Accent 6" w:uiPriority="52"/>
-    <w:lsdException w:name="Mention" w:semiHidden="1" w:unhideWhenUsed="1"/>
-    <w:lsdException w:name="Smart Hyperlink" w:semiHidden="1" w:unhideWhenUsed="1"/>
-    <w:lsdException w:name="Hashtag" w:semiHidden="1" w:unhideWhenUsed="1"/>
-    <w:lsdException w:name="Unresolved Mention" w:semiHidden="1" w:unhideWhenUsed="1"/>
-    <w:lsdException w:name="Smart Link" w:semiHidden="1" w:unhideWhenUsed="1"/>
   </w:latentStyles>
   <w:style w:type="paragraph" w:default="1" w:styleId="Normal">
     <w:name w:val="Normal"/>

</xml_diff>